<commit_message>
working on the report for the bandit problem and creating a UMLfor the proof of concept code
</commit_message>
<xml_diff>
--- a/documents/Alex - Diary.docx
+++ b/documents/Alex - Diary.docx
@@ -42,9 +42,31 @@
     </w:p>
     <w:p>
       <w:r>
-        <w:t xml:space="preserve">Started work on the </w:t>
+        <w:t xml:space="preserve">Started work on </w:t>
+      </w:r>
+      <w:r>
+        <w:t>empty project.</w:t>
+      </w:r>
+      <w:r>
+        <w:t xml:space="preserve"> </w:t>
       </w:r>
     </w:p>
+    <w:p/>
+    <w:p>
+      <w:r>
+        <w:t>04/11/2024</w:t>
+      </w:r>
+    </w:p>
+    <w:p>
+      <w:r>
+        <w:t>Started work on bandit problem proof of concept</w:t>
+      </w:r>
+      <w:r>
+        <w:t>.</w:t>
+      </w:r>
+    </w:p>
+    <w:p/>
+    <w:p/>
     <w:sectPr>
       <w:pgSz w:w="11906" w:h="16838"/>
       <w:pgMar w:top="1440" w:right="1440" w:bottom="1440" w:left="1440" w:header="708" w:footer="708" w:gutter="0"/>

</xml_diff>

<commit_message>
updated diary to current date and updated UML
</commit_message>
<xml_diff>
--- a/documents/Alex - Diary.docx
+++ b/documents/Alex - Diary.docx
@@ -62,11 +62,34 @@
         <w:t>Started work on bandit problem proof of concept</w:t>
       </w:r>
       <w:r>
-        <w:t>.</w:t>
+        <w:t xml:space="preserve">. Started the report and got a good foundation. Created a rough UML for the program to ensure I planned it out properly. </w:t>
+      </w:r>
+      <w:r>
+        <w:t xml:space="preserve">Set up meeting with supervisor for tomorrow. </w:t>
       </w:r>
     </w:p>
     <w:p/>
+    <w:p>
+      <w:r>
+        <w:t>05/11/2024</w:t>
+      </w:r>
+    </w:p>
+    <w:p>
+      <w:r>
+        <w:t>Had meeting with supervisor</w:t>
+      </w:r>
+    </w:p>
     <w:p/>
+    <w:p>
+      <w:r>
+        <w:t>06/11/2024</w:t>
+      </w:r>
+    </w:p>
+    <w:p>
+      <w:r>
+        <w:t>Continue work on UML and code for bandit problem proof of concept</w:t>
+      </w:r>
+    </w:p>
     <w:sectPr>
       <w:pgSz w:w="11906" w:h="16838"/>
       <w:pgMar w:top="1440" w:right="1440" w:bottom="1440" w:left="1440" w:header="708" w:footer="708" w:gutter="0"/>

</xml_diff>

<commit_message>
Copied over the code from exploit only to e-greedy as a base. Updated diary
</commit_message>
<xml_diff>
--- a/documents/Alex - Diary.docx
+++ b/documents/Alex - Diary.docx
@@ -89,7 +89,28 @@
       <w:r>
         <w:t>Continue work on UML and code for bandit problem proof of concept</w:t>
       </w:r>
-    </w:p>
+      <w:r>
+        <w:t>, did the explore and exploit only classes.</w:t>
+      </w:r>
+    </w:p>
+    <w:p/>
+    <w:p>
+      <w:r>
+        <w:t>08/11/2024</w:t>
+      </w:r>
+    </w:p>
+    <w:p>
+      <w:r>
+        <w:t xml:space="preserve">Continue work on UML and code for bandit problem proof of concept, did the </w:t>
+      </w:r>
+      <w:r>
+        <w:t>E-Greedy class</w:t>
+      </w:r>
+      <w:r>
+        <w:t>.</w:t>
+      </w:r>
+    </w:p>
+    <w:p/>
     <w:sectPr>
       <w:pgSz w:w="11906" w:h="16838"/>
       <w:pgMar w:top="1440" w:right="1440" w:bottom="1440" w:left="1440" w:header="708" w:footer="708" w:gutter="0"/>

</xml_diff>

<commit_message>
Copied E Greedy class into UCB class for a base. Updated diary with work for today.
</commit_message>
<xml_diff>
--- a/documents/Alex - Diary.docx
+++ b/documents/Alex - Diary.docx
@@ -101,16 +101,25 @@
     </w:p>
     <w:p>
       <w:r>
-        <w:t xml:space="preserve">Continue work on UML and code for bandit problem proof of concept, did the </w:t>
-      </w:r>
-      <w:r>
-        <w:t>E-Greedy class</w:t>
-      </w:r>
-      <w:r>
-        <w:t>.</w:t>
+        <w:t>Continue work on UML and code for bandit problem proof of concept, did the E-Greedy class.</w:t>
       </w:r>
     </w:p>
     <w:p/>
+    <w:p>
+      <w:r>
+        <w:t>09/11/2024</w:t>
+      </w:r>
+    </w:p>
+    <w:p>
+      <w:r>
+        <w:t>Finished the bandit problem code with the UCB class. Updated the UML to fit the final code.</w:t>
+      </w:r>
+    </w:p>
+    <w:p>
+      <w:r>
+        <w:t>Did more work on the bandit problem report.</w:t>
+      </w:r>
+    </w:p>
     <w:sectPr>
       <w:pgSz w:w="11906" w:h="16838"/>
       <w:pgMar w:top="1440" w:right="1440" w:bottom="1440" w:left="1440" w:header="708" w:footer="708" w:gutter="0"/>

</xml_diff>

<commit_message>
updated diary, worked more on the results and comparison section of the bandit report
</commit_message>
<xml_diff>
--- a/documents/Alex - Diary.docx
+++ b/documents/Alex - Diary.docx
@@ -120,6 +120,36 @@
         <w:t>Did more work on the bandit problem report.</w:t>
       </w:r>
     </w:p>
+    <w:p/>
+    <w:p>
+      <w:r>
+        <w:lastRenderedPageBreak/>
+        <w:t>10/11/2024</w:t>
+      </w:r>
+    </w:p>
+    <w:p>
+      <w:r>
+        <w:t>Continued work on Bandit Problem report.</w:t>
+      </w:r>
+    </w:p>
+    <w:p/>
+    <w:p>
+      <w:r>
+        <w:t>1</w:t>
+      </w:r>
+      <w:r>
+        <w:t>1</w:t>
+      </w:r>
+      <w:r>
+        <w:t>/11/2024</w:t>
+      </w:r>
+    </w:p>
+    <w:p>
+      <w:r>
+        <w:t>Continued work on Bandit Problem report.</w:t>
+      </w:r>
+    </w:p>
+    <w:p/>
     <w:sectPr>
       <w:pgSz w:w="11906" w:h="16838"/>
       <w:pgMar w:top="1440" w:right="1440" w:bottom="1440" w:left="1440" w:header="708" w:footer="708" w:gutter="0"/>

</xml_diff>

<commit_message>
Updating diary and finishing bandit report
</commit_message>
<xml_diff>
--- a/documents/Alex - Diary.docx
+++ b/documents/Alex - Diary.docx
@@ -229,7 +229,21 @@
     </w:p>
     <w:p>
       <w:r>
-        <w:t>Used debugger on bandit solver to finish and worked on report.</w:t>
+        <w:t>Used debugger on bandit solver to finis</w:t>
+      </w:r>
+      <w:r>
+        <w:t xml:space="preserve">h code. Completed the results table in the report for comparison. Updated UML to current code and added to report. </w:t>
+      </w:r>
+    </w:p>
+    <w:p/>
+    <w:p>
+      <w:r>
+        <w:t>28/11/2024</w:t>
+      </w:r>
+    </w:p>
+    <w:p>
+      <w:r>
+        <w:t>Finished the bandit proof of concept report.</w:t>
       </w:r>
     </w:p>
     <w:sectPr>

</xml_diff>

<commit_message>
made a new branch for connect4 proof of concept and updated diary
</commit_message>
<xml_diff>
--- a/documents/Alex - Diary.docx
+++ b/documents/Alex - Diary.docx
@@ -32,7 +32,10 @@
     </w:p>
     <w:p>
       <w:r>
-        <w:t xml:space="preserve">Continued work on </w:t>
+        <w:t>I continued working</w:t>
+      </w:r>
+      <w:r>
+        <w:t xml:space="preserve"> on </w:t>
       </w:r>
       <w:r>
         <w:t xml:space="preserve">the </w:t>
@@ -229,10 +232,10 @@
     </w:p>
     <w:p>
       <w:r>
-        <w:t>Used debugger on bandit solver to finis</w:t>
-      </w:r>
-      <w:r>
-        <w:t xml:space="preserve">h code. Completed the results table in the report for comparison. Updated UML to current code and added to report. </w:t>
+        <w:t xml:space="preserve">I used a debugger on a bandit solver to finish the </w:t>
+      </w:r>
+      <w:r>
+        <w:t xml:space="preserve">code. Completed the results table in the report for comparison. Updated UML to current code and added to report. </w:t>
       </w:r>
     </w:p>
     <w:p/>
@@ -243,7 +246,54 @@
     </w:p>
     <w:p>
       <w:r>
-        <w:t>Finished the bandit proof of concept report.</w:t>
+        <w:t>I finished</w:t>
+      </w:r>
+      <w:r>
+        <w:t xml:space="preserve"> the bandit proof of concept report.</w:t>
+      </w:r>
+    </w:p>
+    <w:p/>
+    <w:p>
+      <w:r>
+        <w:t>01/12/2024</w:t>
+      </w:r>
+    </w:p>
+    <w:p>
+      <w:r>
+        <w:t xml:space="preserve">I started working on </w:t>
+      </w:r>
+      <w:r>
+        <w:t xml:space="preserve">the </w:t>
+      </w:r>
+      <w:r>
+        <w:t xml:space="preserve">Connect4 proof of concept, seeing what I </w:t>
+      </w:r>
+      <w:r>
+        <w:t>needed</w:t>
+      </w:r>
+      <w:r>
+        <w:t xml:space="preserve"> to get done for the </w:t>
+      </w:r>
+      <w:r>
+        <w:t>interim deadline</w:t>
+      </w:r>
+      <w:r>
+        <w:t xml:space="preserve"> and preparing for </w:t>
+      </w:r>
+      <w:r>
+        <w:t xml:space="preserve">the </w:t>
+      </w:r>
+      <w:r>
+        <w:t xml:space="preserve">meeting with </w:t>
+      </w:r>
+      <w:r>
+        <w:t xml:space="preserve">my </w:t>
+      </w:r>
+      <w:r>
+        <w:t>supervisor</w:t>
+      </w:r>
+      <w:r>
+        <w:t xml:space="preserve"> tomorrow.</w:t>
       </w:r>
     </w:p>
     <w:sectPr>

</xml_diff>